<commit_message>
Adding Final Project submission folder
</commit_message>
<xml_diff>
--- a/Project Plan.docx
+++ b/Project Plan.docx
@@ -12,13 +12,7 @@
         <w:rPr>
           <w:b/>
         </w:rPr>
-        <w:t xml:space="preserve">Title:  </w:t>
-      </w:r>
-      <w:r>
-        <w:rPr>
-          <w:b/>
-        </w:rPr>
-        <w:t>Study of black box attacks on Machine Learning model and strategies to mitigate them</w:t>
+        <w:t>Title:  Study of black box attacks on Machine Learning model and strategies to mitigate them</w:t>
       </w:r>
     </w:p>
     <w:p>
@@ -59,13 +53,7 @@
         <w:rPr>
           <w:b/>
         </w:rPr>
-        <w:t>Abstract:</w:t>
-      </w:r>
-      <w:r>
-        <w:rPr>
-          <w:b/>
-        </w:rPr>
-        <w:t xml:space="preserve"> </w:t>
+        <w:t xml:space="preserve">Abstract: </w:t>
       </w:r>
       <w:r>
         <w:t>Machine learning</w:t>
@@ -91,8 +79,6 @@
       <w:r>
         <w:t>s</w:t>
       </w:r>
-      <w:bookmarkStart w:id="0" w:name="_GoBack"/>
-      <w:bookmarkEnd w:id="0"/>
       <w:r>
         <w:t>.</w:t>
       </w:r>
@@ -289,11 +275,6 @@
           <w:numId w:val="2"/>
         </w:numPr>
         <w:spacing w:line="259" w:lineRule="auto"/>
-        <w:rPr>
-          <w:rStyle w:val="Hyperlink"/>
-          <w:color w:val="auto"/>
-          <w:u w:val="none"/>
-        </w:rPr>
       </w:pPr>
       <w:r>
         <w:t xml:space="preserve">CIFAR dataset:  </w:t>
@@ -315,35 +296,33 @@
           <w:numId w:val="2"/>
         </w:numPr>
         <w:spacing w:line="259" w:lineRule="auto"/>
-      </w:pPr>
+        <w:rPr>
+          <w:b/>
+        </w:rPr>
+      </w:pPr>
+      <w:r>
+        <w:t xml:space="preserve"> UCI Adult (Census Income)</w:t>
+      </w:r>
       <w:r>
         <w:rPr>
           <w:rStyle w:val="Hyperlink"/>
-          <w:color w:val="auto"/>
-          <w:u w:val="none"/>
-        </w:rPr>
-        <w:t>Purchases Dataset</w:t>
+        </w:rPr>
+        <w:t>:</w:t>
       </w:r>
       <w:r>
         <w:rPr>
           <w:rStyle w:val="Hyperlink"/>
         </w:rPr>
-        <w:t xml:space="preserve">: </w:t>
+        <w:t xml:space="preserve"> </w:t>
       </w:r>
       <w:r>
         <w:rPr>
           <w:rStyle w:val="Hyperlink"/>
         </w:rPr>
-        <w:t>https://www.kaggle.com/c/acquire-valued-shoppers-challenge/data</w:t>
-      </w:r>
-    </w:p>
-    <w:p>
-      <w:pPr>
-        <w:pStyle w:val="ListParagraph"/>
-        <w:rPr>
-          <w:b/>
-        </w:rPr>
-      </w:pPr>
+        <w:t>https://archive.ics.uci.edu/ml/datasets/adult</w:t>
+      </w:r>
+      <w:bookmarkStart w:id="0" w:name="_GoBack"/>
+      <w:bookmarkEnd w:id="0"/>
     </w:p>
     <w:p/>
     <w:sectPr>
@@ -1040,6 +1019,22 @@
       <w:u w:val="single"/>
     </w:rPr>
   </w:style>
+  <w:style w:type="paragraph" w:customStyle="1" w:styleId="Default">
+    <w:name w:val="Default"/>
+    <w:rsid w:val="009A5EBD"/>
+    <w:pPr>
+      <w:autoSpaceDE w:val="0"/>
+      <w:autoSpaceDN w:val="0"/>
+      <w:adjustRightInd w:val="0"/>
+      <w:spacing w:after="0" w:line="240" w:lineRule="auto"/>
+    </w:pPr>
+    <w:rPr>
+      <w:rFonts w:ascii="Times New Roman" w:hAnsi="Times New Roman" w:cs="Times New Roman"/>
+      <w:color w:val="000000"/>
+      <w:sz w:val="24"/>
+      <w:szCs w:val="24"/>
+    </w:rPr>
+  </w:style>
 </w:styles>
 </file>
 
@@ -1309,7 +1304,7 @@
 </file>
 
 <file path=customXml/itemProps1.xml><?xml version="1.0" encoding="utf-8"?>
-<ds:datastoreItem xmlns:ds="http://schemas.openxmlformats.org/officeDocument/2006/customXml" ds:itemID="{EDC3A619-DCC0-4614-988C-3A72C90E2A6E}">
+<ds:datastoreItem xmlns:ds="http://schemas.openxmlformats.org/officeDocument/2006/customXml" ds:itemID="{5CC8A499-2B14-4AEB-B587-188FC884A3E3}">
   <ds:schemaRefs>
     <ds:schemaRef ds:uri="http://schemas.openxmlformats.org/officeDocument/2006/bibliography"/>
   </ds:schemaRefs>

</xml_diff>